<commit_message>
add shell for batch create docx
</commit_message>
<xml_diff>
--- a/automatic_office/doc_file/文思员工-8月签到表_新模版_带加班.docx
+++ b/automatic_office/doc_file/文思员工-8月签到表_新模版_带加班.docx
@@ -24,7 +24,7 @@
         <w:tab/>
         <w:tab/>
         <w:tab/>
-        <w:t xml:space="preserve"> 日期：2019-07-26 至 2019-08-25</w:t>
+        <w:t xml:space="preserve"> 日期：2020-08-05 至 2020-09-04</w:t>
       </w:r>
     </w:p>
     <w:tbl>
@@ -43,7 +43,7 @@
       </w:tblGrid>
       <w:tr>
         <w:trPr>
-          <w:trHeight w:val="369"/>
+          <w:trHeight w:val="397"/>
         </w:trPr>
         <w:tc>
           <w:tcPr>
@@ -118,7 +118,7 @@
       </w:tr>
       <w:tr>
         <w:trPr>
-          <w:trHeight w:val="369"/>
+          <w:trHeight w:val="397"/>
         </w:trPr>
         <w:tc>
           <w:tcPr>
@@ -144,7 +144,7 @@
               <w:jc w:val="center"/>
             </w:pPr>
             <w:r>
-              <w:t>2019-07-26</w:t>
+              <w:t>2020-08-05</w:t>
             </w:r>
           </w:p>
         </w:tc>
@@ -187,7 +187,7 @@
       </w:tr>
       <w:tr>
         <w:trPr>
-          <w:trHeight w:val="369"/>
+          <w:trHeight w:val="397"/>
         </w:trPr>
         <w:tc>
           <w:tcPr>
@@ -213,7 +213,7 @@
               <w:jc w:val="center"/>
             </w:pPr>
             <w:r>
-              <w:t>2019-07-27</w:t>
+              <w:t>2020-08-06</w:t>
             </w:r>
           </w:p>
         </w:tc>
@@ -256,7 +256,7 @@
       </w:tr>
       <w:tr>
         <w:trPr>
-          <w:trHeight w:val="369"/>
+          <w:trHeight w:val="397"/>
         </w:trPr>
         <w:tc>
           <w:tcPr>
@@ -282,7 +282,7 @@
               <w:jc w:val="center"/>
             </w:pPr>
             <w:r>
-              <w:t>2019-07-28</w:t>
+              <w:t>2020-08-07</w:t>
             </w:r>
           </w:p>
         </w:tc>
@@ -325,7 +325,7 @@
       </w:tr>
       <w:tr>
         <w:trPr>
-          <w:trHeight w:val="369"/>
+          <w:trHeight w:val="397"/>
         </w:trPr>
         <w:tc>
           <w:tcPr>
@@ -351,7 +351,7 @@
               <w:jc w:val="center"/>
             </w:pPr>
             <w:r>
-              <w:t>2019-07-29</w:t>
+              <w:t>2020-08-08</w:t>
             </w:r>
           </w:p>
         </w:tc>
@@ -394,7 +394,7 @@
       </w:tr>
       <w:tr>
         <w:trPr>
-          <w:trHeight w:val="369"/>
+          <w:trHeight w:val="397"/>
         </w:trPr>
         <w:tc>
           <w:tcPr>
@@ -420,7 +420,7 @@
               <w:jc w:val="center"/>
             </w:pPr>
             <w:r>
-              <w:t>2019-07-30</w:t>
+              <w:t>2020-08-09</w:t>
             </w:r>
           </w:p>
         </w:tc>
@@ -463,7 +463,7 @@
       </w:tr>
       <w:tr>
         <w:trPr>
-          <w:trHeight w:val="369"/>
+          <w:trHeight w:val="397"/>
         </w:trPr>
         <w:tc>
           <w:tcPr>
@@ -489,7 +489,7 @@
               <w:jc w:val="center"/>
             </w:pPr>
             <w:r>
-              <w:t>2019-07-31</w:t>
+              <w:t>2020-08-10</w:t>
             </w:r>
           </w:p>
         </w:tc>
@@ -532,7 +532,7 @@
       </w:tr>
       <w:tr>
         <w:trPr>
-          <w:trHeight w:val="369"/>
+          <w:trHeight w:val="397"/>
         </w:trPr>
         <w:tc>
           <w:tcPr>
@@ -558,7 +558,7 @@
               <w:jc w:val="center"/>
             </w:pPr>
             <w:r>
-              <w:t>2019-08-01</w:t>
+              <w:t>2020-08-11</w:t>
             </w:r>
           </w:p>
         </w:tc>
@@ -601,7 +601,7 @@
       </w:tr>
       <w:tr>
         <w:trPr>
-          <w:trHeight w:val="369"/>
+          <w:trHeight w:val="397"/>
         </w:trPr>
         <w:tc>
           <w:tcPr>
@@ -627,7 +627,7 @@
               <w:jc w:val="center"/>
             </w:pPr>
             <w:r>
-              <w:t>2019-08-02</w:t>
+              <w:t>2020-08-12</w:t>
             </w:r>
           </w:p>
         </w:tc>
@@ -670,7 +670,7 @@
       </w:tr>
       <w:tr>
         <w:trPr>
-          <w:trHeight w:val="369"/>
+          <w:trHeight w:val="397"/>
         </w:trPr>
         <w:tc>
           <w:tcPr>
@@ -696,7 +696,7 @@
               <w:jc w:val="center"/>
             </w:pPr>
             <w:r>
-              <w:t>2019-08-03</w:t>
+              <w:t>2020-08-13</w:t>
             </w:r>
           </w:p>
         </w:tc>
@@ -739,7 +739,7 @@
       </w:tr>
       <w:tr>
         <w:trPr>
-          <w:trHeight w:val="369"/>
+          <w:trHeight w:val="397"/>
         </w:trPr>
         <w:tc>
           <w:tcPr>
@@ -765,7 +765,7 @@
               <w:jc w:val="center"/>
             </w:pPr>
             <w:r>
-              <w:t>2019-08-04</w:t>
+              <w:t>2020-08-14</w:t>
             </w:r>
           </w:p>
         </w:tc>
@@ -808,7 +808,7 @@
       </w:tr>
       <w:tr>
         <w:trPr>
-          <w:trHeight w:val="369"/>
+          <w:trHeight w:val="397"/>
         </w:trPr>
         <w:tc>
           <w:tcPr>
@@ -834,7 +834,7 @@
               <w:jc w:val="center"/>
             </w:pPr>
             <w:r>
-              <w:t>2019-08-05</w:t>
+              <w:t>2020-08-15</w:t>
             </w:r>
           </w:p>
         </w:tc>
@@ -877,7 +877,7 @@
       </w:tr>
       <w:tr>
         <w:trPr>
-          <w:trHeight w:val="369"/>
+          <w:trHeight w:val="397"/>
         </w:trPr>
         <w:tc>
           <w:tcPr>
@@ -903,7 +903,7 @@
               <w:jc w:val="center"/>
             </w:pPr>
             <w:r>
-              <w:t>2019-08-06</w:t>
+              <w:t>2020-08-16</w:t>
             </w:r>
           </w:p>
         </w:tc>
@@ -946,7 +946,7 @@
       </w:tr>
       <w:tr>
         <w:trPr>
-          <w:trHeight w:val="369"/>
+          <w:trHeight w:val="397"/>
         </w:trPr>
         <w:tc>
           <w:tcPr>
@@ -972,7 +972,7 @@
               <w:jc w:val="center"/>
             </w:pPr>
             <w:r>
-              <w:t>2019-08-07</w:t>
+              <w:t>2020-08-17</w:t>
             </w:r>
           </w:p>
         </w:tc>
@@ -1015,7 +1015,7 @@
       </w:tr>
       <w:tr>
         <w:trPr>
-          <w:trHeight w:val="369"/>
+          <w:trHeight w:val="397"/>
         </w:trPr>
         <w:tc>
           <w:tcPr>
@@ -1041,7 +1041,7 @@
               <w:jc w:val="center"/>
             </w:pPr>
             <w:r>
-              <w:t>2019-08-08</w:t>
+              <w:t>2020-08-18</w:t>
             </w:r>
           </w:p>
         </w:tc>
@@ -1084,7 +1084,7 @@
       </w:tr>
       <w:tr>
         <w:trPr>
-          <w:trHeight w:val="369"/>
+          <w:trHeight w:val="397"/>
         </w:trPr>
         <w:tc>
           <w:tcPr>
@@ -1110,7 +1110,7 @@
               <w:jc w:val="center"/>
             </w:pPr>
             <w:r>
-              <w:t>2019-08-09</w:t>
+              <w:t>2020-08-19</w:t>
             </w:r>
           </w:p>
         </w:tc>
@@ -1153,7 +1153,7 @@
       </w:tr>
       <w:tr>
         <w:trPr>
-          <w:trHeight w:val="369"/>
+          <w:trHeight w:val="397"/>
         </w:trPr>
         <w:tc>
           <w:tcPr>
@@ -1179,7 +1179,7 @@
               <w:jc w:val="center"/>
             </w:pPr>
             <w:r>
-              <w:t>2019-08-10</w:t>
+              <w:t>2020-08-20</w:t>
             </w:r>
           </w:p>
         </w:tc>
@@ -1222,7 +1222,7 @@
       </w:tr>
       <w:tr>
         <w:trPr>
-          <w:trHeight w:val="369"/>
+          <w:trHeight w:val="397"/>
         </w:trPr>
         <w:tc>
           <w:tcPr>
@@ -1248,7 +1248,7 @@
               <w:jc w:val="center"/>
             </w:pPr>
             <w:r>
-              <w:t>2019-08-11</w:t>
+              <w:t>2020-08-21</w:t>
             </w:r>
           </w:p>
         </w:tc>
@@ -1291,7 +1291,7 @@
       </w:tr>
       <w:tr>
         <w:trPr>
-          <w:trHeight w:val="369"/>
+          <w:trHeight w:val="397"/>
         </w:trPr>
         <w:tc>
           <w:tcPr>
@@ -1317,7 +1317,7 @@
               <w:jc w:val="center"/>
             </w:pPr>
             <w:r>
-              <w:t>2019-08-12</w:t>
+              <w:t>2020-08-22</w:t>
             </w:r>
           </w:p>
         </w:tc>
@@ -1360,7 +1360,7 @@
       </w:tr>
       <w:tr>
         <w:trPr>
-          <w:trHeight w:val="369"/>
+          <w:trHeight w:val="397"/>
         </w:trPr>
         <w:tc>
           <w:tcPr>
@@ -1386,7 +1386,7 @@
               <w:jc w:val="center"/>
             </w:pPr>
             <w:r>
-              <w:t>2019-08-13</w:t>
+              <w:t>2020-08-23</w:t>
             </w:r>
           </w:p>
         </w:tc>
@@ -1429,7 +1429,7 @@
       </w:tr>
       <w:tr>
         <w:trPr>
-          <w:trHeight w:val="369"/>
+          <w:trHeight w:val="397"/>
         </w:trPr>
         <w:tc>
           <w:tcPr>
@@ -1455,7 +1455,7 @@
               <w:jc w:val="center"/>
             </w:pPr>
             <w:r>
-              <w:t>2019-08-14</w:t>
+              <w:t>2020-08-24</w:t>
             </w:r>
           </w:p>
         </w:tc>
@@ -1498,7 +1498,7 @@
       </w:tr>
       <w:tr>
         <w:trPr>
-          <w:trHeight w:val="369"/>
+          <w:trHeight w:val="397"/>
         </w:trPr>
         <w:tc>
           <w:tcPr>
@@ -1524,7 +1524,7 @@
               <w:jc w:val="center"/>
             </w:pPr>
             <w:r>
-              <w:t>2019-08-15</w:t>
+              <w:t>2020-08-25</w:t>
             </w:r>
           </w:p>
         </w:tc>
@@ -1567,7 +1567,7 @@
       </w:tr>
       <w:tr>
         <w:trPr>
-          <w:trHeight w:val="369"/>
+          <w:trHeight w:val="397"/>
         </w:trPr>
         <w:tc>
           <w:tcPr>
@@ -1593,7 +1593,7 @@
               <w:jc w:val="center"/>
             </w:pPr>
             <w:r>
-              <w:t>2019-08-16</w:t>
+              <w:t>2020-08-26</w:t>
             </w:r>
           </w:p>
         </w:tc>
@@ -1636,7 +1636,7 @@
       </w:tr>
       <w:tr>
         <w:trPr>
-          <w:trHeight w:val="369"/>
+          <w:trHeight w:val="397"/>
         </w:trPr>
         <w:tc>
           <w:tcPr>
@@ -1662,7 +1662,7 @@
               <w:jc w:val="center"/>
             </w:pPr>
             <w:r>
-              <w:t>2019-08-17</w:t>
+              <w:t>2020-08-27</w:t>
             </w:r>
           </w:p>
         </w:tc>
@@ -1705,7 +1705,7 @@
       </w:tr>
       <w:tr>
         <w:trPr>
-          <w:trHeight w:val="369"/>
+          <w:trHeight w:val="397"/>
         </w:trPr>
         <w:tc>
           <w:tcPr>
@@ -1731,7 +1731,7 @@
               <w:jc w:val="center"/>
             </w:pPr>
             <w:r>
-              <w:t>2019-08-18</w:t>
+              <w:t>2020-08-28</w:t>
             </w:r>
           </w:p>
         </w:tc>
@@ -1774,7 +1774,7 @@
       </w:tr>
       <w:tr>
         <w:trPr>
-          <w:trHeight w:val="369"/>
+          <w:trHeight w:val="397"/>
         </w:trPr>
         <w:tc>
           <w:tcPr>
@@ -1800,7 +1800,7 @@
               <w:jc w:val="center"/>
             </w:pPr>
             <w:r>
-              <w:t>2019-08-19</w:t>
+              <w:t>2020-08-29</w:t>
             </w:r>
           </w:p>
         </w:tc>
@@ -1843,7 +1843,7 @@
       </w:tr>
       <w:tr>
         <w:trPr>
-          <w:trHeight w:val="369"/>
+          <w:trHeight w:val="397"/>
         </w:trPr>
         <w:tc>
           <w:tcPr>
@@ -1869,7 +1869,7 @@
               <w:jc w:val="center"/>
             </w:pPr>
             <w:r>
-              <w:t>2019-08-20</w:t>
+              <w:t>2020-08-30</w:t>
             </w:r>
           </w:p>
         </w:tc>
@@ -1912,7 +1912,7 @@
       </w:tr>
       <w:tr>
         <w:trPr>
-          <w:trHeight w:val="369"/>
+          <w:trHeight w:val="397"/>
         </w:trPr>
         <w:tc>
           <w:tcPr>
@@ -1938,7 +1938,7 @@
               <w:jc w:val="center"/>
             </w:pPr>
             <w:r>
-              <w:t>2019-08-21</w:t>
+              <w:t>2020-08-31</w:t>
             </w:r>
           </w:p>
         </w:tc>
@@ -1981,7 +1981,7 @@
       </w:tr>
       <w:tr>
         <w:trPr>
-          <w:trHeight w:val="369"/>
+          <w:trHeight w:val="397"/>
         </w:trPr>
         <w:tc>
           <w:tcPr>
@@ -2007,7 +2007,7 @@
               <w:jc w:val="center"/>
             </w:pPr>
             <w:r>
-              <w:t>2019-08-22</w:t>
+              <w:t>2020-09-01</w:t>
             </w:r>
           </w:p>
         </w:tc>
@@ -2050,7 +2050,7 @@
       </w:tr>
       <w:tr>
         <w:trPr>
-          <w:trHeight w:val="369"/>
+          <w:trHeight w:val="397"/>
         </w:trPr>
         <w:tc>
           <w:tcPr>
@@ -2076,7 +2076,7 @@
               <w:jc w:val="center"/>
             </w:pPr>
             <w:r>
-              <w:t>2019-08-23</w:t>
+              <w:t>2020-09-02</w:t>
             </w:r>
           </w:p>
         </w:tc>
@@ -2119,7 +2119,7 @@
       </w:tr>
       <w:tr>
         <w:trPr>
-          <w:trHeight w:val="369"/>
+          <w:trHeight w:val="397"/>
         </w:trPr>
         <w:tc>
           <w:tcPr>
@@ -2145,7 +2145,7 @@
               <w:jc w:val="center"/>
             </w:pPr>
             <w:r>
-              <w:t>2019-08-24</w:t>
+              <w:t>2020-09-03</w:t>
             </w:r>
           </w:p>
         </w:tc>
@@ -2188,7 +2188,7 @@
       </w:tr>
       <w:tr>
         <w:trPr>
-          <w:trHeight w:val="369"/>
+          <w:trHeight w:val="397"/>
         </w:trPr>
         <w:tc>
           <w:tcPr>
@@ -2214,7 +2214,7 @@
               <w:jc w:val="center"/>
             </w:pPr>
             <w:r>
-              <w:t>2019-08-25</w:t>
+              <w:t>2020-09-04</w:t>
             </w:r>
           </w:p>
         </w:tc>

</xml_diff>